<commit_message>
Stevo: poriadok v dokumentoch
</commit_message>
<xml_diff>
--- a/documentation/Testovanie.docx
+++ b/documentation/Testovanie.docx
@@ -91,34 +91,7 @@
     </w:p>
     <w:p>
       <w:r>
-        <w:t>Test</w:t>
-      </w:r>
-      <w:r>
-        <w:t xml:space="preserve">y </w:t>
-      </w:r>
-      <w:r>
-        <w:t>bol</w:t>
-      </w:r>
-      <w:r>
-        <w:t>i</w:t>
-      </w:r>
-      <w:r>
-        <w:t xml:space="preserve"> vykonan</w:t>
-      </w:r>
-      <w:r>
-        <w:t>é</w:t>
-      </w:r>
-      <w:r>
-        <w:t xml:space="preserve"> pre formulárové časti systému, nie však pre samostatné komponenty (grid</w:t>
-      </w:r>
-      <w:r>
-        <w:t>, message</w:t>
-      </w:r>
-      <w:r>
-        <w:t>).</w:t>
-      </w:r>
-      <w:r>
-        <w:t xml:space="preserve"> Tieto testy boli vykonané zvlášť a výsledky sa nachádzajú v samostatnej kapitole tohto dokumentu.</w:t>
+        <w:t>Testy boli vykonané pre formulárové časti systému, nie však pre samostatné komponenty (grid, message). Tieto testy boli vykonané zvlášť a výsledky sa nachádzajú v samostatnej kapitole tohto dokumentu.</w:t>
       </w:r>
     </w:p>
     <w:p>
@@ -226,13 +199,7 @@
         <w:t>Testovala sa správnosť výpočtov. Nakoľko systém používa výpočty na finančné operácie, tento test bol dôležitý aby nevznikol nejaký únik financií zo systému. Boli zadávané také čísla, ktoré spôsobujú nepresnosti pri matematických operáciách. Tieto čísla boli prerozdelené podľa pomerov a testovalo sa, či súčet týchto prerozdelení dáva pôvodnú hodnotu.</w:t>
       </w:r>
       <w:r>
-        <w:t xml:space="preserve"> </w:t>
-      </w:r>
-      <w:r>
-        <w:t>Systém obsahuje algoritmus na detekciu rozdielov a pri vzniku tento rozdiel opraví</w:t>
-      </w:r>
-      <w:r>
-        <w:t>. Tento algoritmus bol podrobne testovaný.</w:t>
+        <w:t xml:space="preserve"> Systém obsahuje algoritmus na detekciu rozdielov a pri vzniku tento rozdiel opraví. Tento algoritmus bol podrobne testovaný.</w:t>
       </w:r>
     </w:p>
     <w:p>
@@ -322,10 +289,16 @@
         <w:t xml:space="preserve"> Tieto </w:t>
       </w:r>
       <w:r>
-        <w:t>vylepšenia sú presnejšie definované v dokumente „Vlastné zhodnotenie diela a návrhy na vylepšienie“.</w:t>
+        <w:t>vylepšenia sú presnejšie definované v dokumente „Vlastné zhodn</w:t>
+      </w:r>
+      <w:r>
+        <w:t>otenie diela a návrhy na vylepš</w:t>
       </w:r>
       <w:bookmarkStart w:id="0" w:name="_GoBack"/>
       <w:bookmarkEnd w:id="0"/>
+      <w:r>
+        <w:t>enie“.</w:t>
+      </w:r>
     </w:p>
     <w:sectPr>
       <w:pgSz w:w="11906" w:h="16838"/>

</xml_diff>